<commit_message>
Commit con pdf actualizado
</commit_message>
<xml_diff>
--- a/Reporte/TallerRefactoring.docx
+++ b/Reporte/TallerRefactoring.docx
@@ -501,6 +501,7 @@
         </w:rPr>
         <w:t xml:space="preserve"> de </w:t>
       </w:r>
+      <w:proofErr w:type="gramStart"/>
       <w:r>
         <w:rPr>
           <w:rFonts w:ascii="Times New Roman" w:hAnsi="Times New Roman" w:cs="Times New Roman"/>
@@ -510,6 +511,7 @@
         </w:rPr>
         <w:t>Agosto</w:t>
       </w:r>
+      <w:proofErr w:type="gramEnd"/>
       <w:r>
         <w:rPr>
           <w:rFonts w:ascii="Times New Roman" w:hAnsi="Times New Roman" w:cs="Times New Roman"/>
@@ -707,113 +709,66 @@
             </w:rPr>
             <w:fldChar w:fldCharType="separate"/>
           </w:r>
-          <w:bookmarkStart w:id="0" w:name="_GoBack"/>
-          <w:bookmarkEnd w:id="0"/>
-          <w:r>
-            <w:rPr>
-              <w:rStyle w:val="Hipervnculo"/>
-              <w:noProof/>
-            </w:rPr>
-            <w:fldChar w:fldCharType="begin"/>
-          </w:r>
-          <w:r>
-            <w:rPr>
-              <w:rStyle w:val="Hipervnculo"/>
-              <w:noProof/>
-            </w:rPr>
-            <w:instrText xml:space="preserve"> </w:instrText>
-          </w:r>
-          <w:r>
-            <w:rPr>
-              <w:noProof/>
-            </w:rPr>
-            <w:instrText>HYPERLINK \l "_Toc48237560"</w:instrText>
-          </w:r>
-          <w:r>
-            <w:rPr>
-              <w:rStyle w:val="Hipervnculo"/>
-              <w:noProof/>
-            </w:rPr>
-            <w:instrText xml:space="preserve"> </w:instrText>
-          </w:r>
-          <w:r>
-            <w:rPr>
-              <w:rStyle w:val="Hipervnculo"/>
-              <w:noProof/>
-            </w:rPr>
-          </w:r>
-          <w:r>
-            <w:rPr>
-              <w:rStyle w:val="Hipervnculo"/>
-              <w:noProof/>
-            </w:rPr>
-            <w:fldChar w:fldCharType="separate"/>
-          </w:r>
-          <w:r>
-            <w:rPr>
-              <w:rStyle w:val="Hipervnculo"/>
-              <w:rFonts w:ascii="Times New Roman" w:eastAsia="Calibri" w:hAnsi="Times New Roman" w:cs="Times New Roman"/>
-              <w:b/>
-              <w:bCs/>
-              <w:noProof/>
-            </w:rPr>
-            <w:t>Sección A:   Code Smells y Técnicas de Refactorización</w:t>
-          </w:r>
-          <w:r>
-            <w:rPr>
-              <w:noProof/>
-              <w:webHidden/>
-            </w:rPr>
-            <w:tab/>
-          </w:r>
-          <w:r>
-            <w:rPr>
-              <w:noProof/>
-              <w:webHidden/>
-            </w:rPr>
-            <w:fldChar w:fldCharType="begin"/>
-          </w:r>
-          <w:r>
-            <w:rPr>
-              <w:noProof/>
-              <w:webHidden/>
-            </w:rPr>
-            <w:instrText xml:space="preserve"> PAGEREF _Toc48237560 \h </w:instrText>
-          </w:r>
-          <w:r>
-            <w:rPr>
-              <w:noProof/>
-              <w:webHidden/>
-            </w:rPr>
-          </w:r>
-          <w:r>
-            <w:rPr>
-              <w:noProof/>
-              <w:webHidden/>
-            </w:rPr>
-            <w:fldChar w:fldCharType="separate"/>
-          </w:r>
-          <w:r>
-            <w:rPr>
-              <w:noProof/>
-              <w:webHidden/>
-            </w:rPr>
-            <w:t>1</w:t>
-          </w:r>
-          <w:r>
-            <w:rPr>
-              <w:noProof/>
-              <w:webHidden/>
-            </w:rPr>
-            <w:fldChar w:fldCharType="end"/>
-          </w:r>
-          <w:r>
-            <w:rPr>
-              <w:rStyle w:val="Hipervnculo"/>
-              <w:noProof/>
-            </w:rPr>
-            <w:fldChar w:fldCharType="end"/>
-          </w:r>
+          <w:hyperlink w:anchor="_Toc48237560" w:history="1">
+            <w:r>
+              <w:rPr>
+                <w:rStyle w:val="Hipervnculo"/>
+                <w:rFonts w:ascii="Times New Roman" w:eastAsia="Calibri" w:hAnsi="Times New Roman" w:cs="Times New Roman"/>
+                <w:b/>
+                <w:bCs/>
+                <w:noProof/>
+              </w:rPr>
+              <w:t>Sección A:   Code Smells y Técnicas de Refactorización</w:t>
+            </w:r>
+            <w:r>
+              <w:rPr>
+                <w:noProof/>
+                <w:webHidden/>
+              </w:rPr>
+              <w:tab/>
+            </w:r>
+            <w:r>
+              <w:rPr>
+                <w:noProof/>
+                <w:webHidden/>
+              </w:rPr>
+              <w:fldChar w:fldCharType="begin"/>
+            </w:r>
+            <w:r>
+              <w:rPr>
+                <w:noProof/>
+                <w:webHidden/>
+              </w:rPr>
+              <w:instrText xml:space="preserve"> PAGEREF _Toc48237560 \h </w:instrText>
+            </w:r>
+            <w:r>
+              <w:rPr>
+                <w:noProof/>
+                <w:webHidden/>
+              </w:rPr>
+            </w:r>
+            <w:r>
+              <w:rPr>
+                <w:noProof/>
+                <w:webHidden/>
+              </w:rPr>
+              <w:fldChar w:fldCharType="separate"/>
+            </w:r>
+            <w:r>
+              <w:rPr>
+                <w:noProof/>
+                <w:webHidden/>
+              </w:rPr>
+              <w:t>1</w:t>
+            </w:r>
+            <w:r>
+              <w:rPr>
+                <w:noProof/>
+                <w:webHidden/>
+              </w:rPr>
+              <w:fldChar w:fldCharType="end"/>
+            </w:r>
+          </w:hyperlink>
         </w:p>
         <w:p>
           <w:pPr>
@@ -1244,6 +1199,8 @@
               <w:fldChar w:fldCharType="end"/>
             </w:r>
           </w:hyperlink>
+          <w:bookmarkStart w:id="0" w:name="_GoBack"/>
+          <w:bookmarkEnd w:id="0"/>
         </w:p>
         <w:p>
           <w:pPr>
@@ -4172,6 +4129,7 @@
         <w:t xml:space="preserve">Código no utilizado o método no implementado vuelve al código más difícil de mantener como es el método de </w:t>
       </w:r>
       <w:proofErr w:type="spellStart"/>
+      <w:proofErr w:type="gramStart"/>
       <w:r>
         <w:rPr>
           <w:rFonts w:ascii="Times New Roman" w:eastAsia="Calibri" w:hAnsi="Times New Roman" w:cs="Times New Roman"/>
@@ -4185,7 +4143,15 @@
           <w:rFonts w:ascii="Times New Roman" w:eastAsia="Calibri" w:hAnsi="Times New Roman" w:cs="Times New Roman"/>
           <w:color w:val="000000" w:themeColor="text1"/>
         </w:rPr>
-        <w:t>()</w:t>
+        <w:t>(</w:t>
+      </w:r>
+      <w:proofErr w:type="gramEnd"/>
+      <w:r>
+        <w:rPr>
+          <w:rFonts w:ascii="Times New Roman" w:eastAsia="Calibri" w:hAnsi="Times New Roman" w:cs="Times New Roman"/>
+          <w:color w:val="000000" w:themeColor="text1"/>
+        </w:rPr>
+        <w:t>)</w:t>
       </w:r>
       <w:r>
         <w:rPr>
@@ -6797,6 +6763,7 @@
               <w:t xml:space="preserve">La clase estudiante tiene los métodos </w:t>
             </w:r>
             <w:proofErr w:type="spellStart"/>
+            <w:proofErr w:type="gramStart"/>
             <w:r>
               <w:rPr>
                 <w:rFonts w:ascii="Times New Roman" w:eastAsia="Calibri" w:hAnsi="Times New Roman" w:cs="Times New Roman"/>
@@ -6810,7 +6777,15 @@
                 <w:rFonts w:ascii="Times New Roman" w:eastAsia="Calibri" w:hAnsi="Times New Roman" w:cs="Times New Roman"/>
                 <w:color w:val="000000" w:themeColor="text1"/>
               </w:rPr>
-              <w:t xml:space="preserve">(), </w:t>
+              <w:t>(</w:t>
+            </w:r>
+            <w:proofErr w:type="gramEnd"/>
+            <w:r>
+              <w:rPr>
+                <w:rFonts w:ascii="Times New Roman" w:eastAsia="Calibri" w:hAnsi="Times New Roman" w:cs="Times New Roman"/>
+                <w:color w:val="000000" w:themeColor="text1"/>
+              </w:rPr>
+              <w:t xml:space="preserve">), </w:t>
             </w:r>
             <w:proofErr w:type="spellStart"/>
             <w:r>
@@ -11850,7 +11825,7 @@
 </file>
 
 <file path=customXml/itemProps4.xml><?xml version="1.0" encoding="utf-8"?>
-<ds:datastoreItem xmlns:ds="http://schemas.openxmlformats.org/officeDocument/2006/customXml" ds:itemID="{A1DB1EDC-57C5-4B4C-B347-FB78EC3D14EF}">
+<ds:datastoreItem xmlns:ds="http://schemas.openxmlformats.org/officeDocument/2006/customXml" ds:itemID="{FE90B6C8-9337-4272-9BE5-5E797815FCF8}">
   <ds:schemaRefs>
     <ds:schemaRef ds:uri="http://schemas.openxmlformats.org/officeDocument/2006/bibliography"/>
   </ds:schemaRefs>

</xml_diff>